<commit_message>
Fixes to Lab 5
Lab 5 georeferencing with NatGeo basemap doesn't work due to proxy error when attempting to access from Temple campus. Added instructions to download modern Utah county shapefile from Utah Automated Geographic Reference Center
</commit_message>
<xml_diff>
--- a/Lab_05_Creating_Geographic_Data.docx
+++ b/Lab_05_Creating_Geographic_Data.docx
@@ -1486,7 +1486,7 @@
         <w:pStyle w:val="BodyText"/>
       </w:pPr>
       <w:r>
-        <w:t xml:space="preserve">Your objective is to investigate how much the Great Salt Lake in Utah has changed in size since 1889. You will start with an image file of a historical map of Utah, which is provided to you:</w:t>
+        <w:t xml:space="preserve">Your objective is to investigate how much the Great Salt Lake in Utah has changed in size since 1889. You will start with an image file of a historical map of Utah, and a layour of Utah counties:</w:t>
       </w:r>
     </w:p>
     <w:p>
@@ -1528,6 +1528,32 @@
     </w:p>
     <w:p>
       <w:pPr>
+        <w:pStyle w:val="Compact"/>
+        <w:numPr>
+          <w:numId w:val="1012"/>
+          <w:ilvl w:val="0"/>
+        </w:numPr>
+      </w:pPr>
+      <w:r>
+        <w:t xml:space="preserve">Download zipped shapefile of modern Utah counties boundaries:</w:t>
+      </w:r>
+      <w:r>
+        <w:t xml:space="preserve"> </w:t>
+      </w:r>
+      <w:hyperlink r:id="rId39">
+        <w:r>
+          <w:rPr>
+            <w:rStyle w:val="Hyperlink"/>
+          </w:rPr>
+          <w:t xml:space="preserve">https://drive.google.com/a/utah.gov/uc?id=0ByStJjVZ7c7mc3BGRXhKa0N0U2c&amp;export=download</w:t>
+        </w:r>
+      </w:hyperlink>
+      <w:r>
+        <w:t xml:space="preserve">.</w:t>
+      </w:r>
+    </w:p>
+    <w:p>
+      <w:pPr>
         <w:pStyle w:val="FirstParagraph"/>
       </w:pPr>
       <w:r>
@@ -1538,11 +1564,11 @@
       <w:pPr>
         <w:pStyle w:val="Heading2"/>
       </w:pPr>
-      <w:bookmarkStart w:id="39" w:name="deliverables"/>
+      <w:bookmarkStart w:id="40" w:name="deliverables"/>
       <w:r>
         <w:t xml:space="preserve">Deliverables</w:t>
       </w:r>
-      <w:bookmarkEnd w:id="39"/>
+      <w:bookmarkEnd w:id="40"/>
     </w:p>
     <w:p>
       <w:pPr>
@@ -1572,6 +1598,18 @@
         </w:numPr>
       </w:pPr>
       <w:r>
+        <w:t xml:space="preserve">The RMSE of your control points, after you have completed georeferencing the historical map.</w:t>
+      </w:r>
+    </w:p>
+    <w:p>
+      <w:pPr>
+        <w:pStyle w:val="Compact"/>
+        <w:numPr>
+          <w:numId w:val="1013"/>
+          <w:ilvl w:val="0"/>
+        </w:numPr>
+      </w:pPr>
+      <w:r>
         <w:t xml:space="preserve">A map of the digitized 1889 Great Salt Lake polygon you digitized overlain on the historical 1889 image of Utah.</w:t>
       </w:r>
     </w:p>
@@ -1706,11 +1744,11 @@
       <w:pPr>
         <w:pStyle w:val="Heading2"/>
       </w:pPr>
-      <w:bookmarkStart w:id="40" w:name="getting-started"/>
+      <w:bookmarkStart w:id="41" w:name="getting-started"/>
       <w:r>
         <w:t xml:space="preserve">Getting Started</w:t>
       </w:r>
-      <w:bookmarkEnd w:id="40"/>
+      <w:bookmarkEnd w:id="41"/>
     </w:p>
     <w:p>
       <w:pPr>
@@ -1721,7 +1759,31 @@
         </w:numPr>
       </w:pPr>
       <w:r>
-        <w:t xml:space="preserve">Georeference Utah_1889. Use the National Geographic World Map as your basemap to georeference this map. This can be added by choosing Add Basemap from the dropdown function of the Add Data button, or the File→Add Data menu. In the Add Basemap dialog box, try the National Geographic World Map.</w:t>
+        <w:t xml:space="preserve">Georeference Utah_1889 to the modern county boundaries. There have been changes in county boundaries between the historical and modern period, so you should look for obvious points of correspondence, beginning with the six corners of the state of Utah. Don’t forget to note the RMSE when you are through digitizing, as the link table will not be recoverable after you remove the (un-georeferenced) historical image.</w:t>
+      </w:r>
+    </w:p>
+    <w:p>
+      <w:pPr>
+        <w:pStyle w:val="Compact"/>
+        <w:numPr>
+          <w:numId w:val="1014"/>
+          <w:ilvl w:val="0"/>
+        </w:numPr>
+      </w:pPr>
+      <w:r>
+        <w:t xml:space="preserve">Digitize the perimeter of Great Salt Lake as a polygon.</w:t>
+      </w:r>
+    </w:p>
+    <w:p>
+      <w:pPr>
+        <w:pStyle w:val="Compact"/>
+        <w:numPr>
+          <w:numId w:val="1014"/>
+          <w:ilvl w:val="0"/>
+        </w:numPr>
+      </w:pPr>
+      <w:r>
+        <w:t xml:space="preserve">Save the polygon shapefile as a Layer file and then convert to KML file for viewing in Google Earth. This will allow you to visually compare the historic extent of the Great Salt Lake to its current extent. A layer in ArcGIS references a spatial data set and includes a set of rules for how it should be displayed. (Think how a layer in ArcGIS is both a pointer to a data source and rules about how to display it.) To create the KML file:</w:t>
       </w:r>
     </w:p>
     <w:p>
@@ -1733,93 +1795,31 @@
         </w:numPr>
       </w:pPr>
       <w:r>
-        <w:rPr>
-          <w:b/>
-        </w:rPr>
-        <w:t xml:space="preserve">If you are behind a corporate firewall:</w:t>
-      </w:r>
-      <w:r>
-        <w:t xml:space="preserve"> </w:t>
-      </w:r>
-      <w:r>
-        <w:t xml:space="preserve">On Temple campus, or another campus or organizational network that requires proxy authentication, you may be blocked from adding a basemap, which ArcMap downloads from the internet. If this is the case, you can authenticate as follows:</w:t>
-      </w:r>
-    </w:p>
-    <w:p>
-      <w:pPr>
-        <w:pStyle w:val="Compact"/>
-        <w:numPr>
-          <w:numId w:val="1016"/>
-          <w:ilvl w:val="2"/>
-        </w:numPr>
-      </w:pPr>
-      <w:r>
-        <w:t xml:space="preserve">Close ArcMap.</w:t>
-      </w:r>
-    </w:p>
-    <w:p>
-      <w:pPr>
-        <w:pStyle w:val="Compact"/>
-        <w:numPr>
-          <w:numId w:val="1016"/>
-          <w:ilvl w:val="2"/>
-        </w:numPr>
-      </w:pPr>
-      <w:r>
-        <w:t xml:space="preserve">Open a web browser, such as Google Chrome or Firefox. If you have already authenticated in an open browser window, close the browser and reopen it.</w:t>
-      </w:r>
-    </w:p>
-    <w:p>
-      <w:pPr>
-        <w:pStyle w:val="Compact"/>
-        <w:numPr>
-          <w:numId w:val="1016"/>
-          <w:ilvl w:val="2"/>
-        </w:numPr>
-      </w:pPr>
-      <w:r>
-        <w:t xml:space="preserve">Go to</w:t>
-      </w:r>
-      <w:r>
-        <w:t xml:space="preserve"> </w:t>
-      </w:r>
-      <w:hyperlink r:id="rId41">
-        <w:r>
-          <w:rPr>
-            <w:rStyle w:val="Hyperlink"/>
-          </w:rPr>
-          <w:t xml:space="preserve">https://livingatlas.arcgis.com/</w:t>
-        </w:r>
-      </w:hyperlink>
-      <w:r>
-        <w:t xml:space="preserve">.</w:t>
-      </w:r>
-    </w:p>
-    <w:p>
-      <w:pPr>
-        <w:pStyle w:val="Compact"/>
-        <w:numPr>
-          <w:numId w:val="1016"/>
-          <w:ilvl w:val="2"/>
-        </w:numPr>
-      </w:pPr>
-      <w:r>
-        <w:t xml:space="preserve">When the proxy server asks you to authenticate, enter your network credentials.</w:t>
-      </w:r>
-      <w:r>
-        <w:t xml:space="preserve"> </w:t>
-      </w:r>
-      <w:r>
-        <w:rPr>
-          <w:b/>
-        </w:rPr>
-        <w:t xml:space="preserve">NOTE:</w:t>
-      </w:r>
-      <w:r>
-        <w:t xml:space="preserve"> </w:t>
-      </w:r>
-      <w:r>
-        <w:t xml:space="preserve">This is not the same as signing into the website, which is not necessary. This is authenticating against your corporate proxy server. If you do not get an authentication dialog, this may not be the reason why Add Basemap is not working!</w:t>
+        <w:t xml:space="preserve">Change the symbology of the shapefile to a hollow fill with a 2 point border.</w:t>
+      </w:r>
+    </w:p>
+    <w:p>
+      <w:pPr>
+        <w:pStyle w:val="Compact"/>
+        <w:numPr>
+          <w:numId w:val="1015"/>
+          <w:ilvl w:val="1"/>
+        </w:numPr>
+      </w:pPr>
+      <w:r>
+        <w:t xml:space="preserve">Right-click the layer in the TOC and select Save as Layer File. Save it to your working folder.</w:t>
+      </w:r>
+    </w:p>
+    <w:p>
+      <w:pPr>
+        <w:pStyle w:val="Compact"/>
+        <w:numPr>
+          <w:numId w:val="1015"/>
+          <w:ilvl w:val="1"/>
+        </w:numPr>
+      </w:pPr>
+      <w:r>
+        <w:t xml:space="preserve">Use the Layer to KML tool to create a new KMZ file (a zipped .KML file). This tool is found in ArcToolbox under Conversion Tools→To KML→Layer to KML. The input file will be the Layer File that you just saved.</w:t>
       </w:r>
     </w:p>
     <w:p>
@@ -1831,7 +1831,7 @@
         </w:numPr>
       </w:pPr>
       <w:r>
-        <w:t xml:space="preserve">Digitize the perimeter of Great Salt Lake as a polygon.</w:t>
+        <w:t xml:space="preserve">Once the KML layer is exported, double-click it in Windows File Explorer. This will launch Google Earth and view the file. Once you are in Google Earth you can access imagery since 1970 by clicking on the button that looks like a clock with an arrow pointing counterclockwise.</w:t>
       </w:r>
     </w:p>
     <w:p>
@@ -1843,67 +1843,7 @@
         </w:numPr>
       </w:pPr>
       <w:r>
-        <w:t xml:space="preserve">Save the polygon shapefile as a Layer file and then convert to KML file for viewing in Google Earth. This will allow you to visually compare the historic extent of the Great Salt Lake to its current extent. A layer in ArcGIS references a spatial data set and includes a set of rules for how it should be displayed. (Think how a layer in ArcGIS is both a pointer to a data source and rules about how to display it.) To create the KML file:</w:t>
-      </w:r>
-    </w:p>
-    <w:p>
-      <w:pPr>
-        <w:pStyle w:val="Compact"/>
-        <w:numPr>
-          <w:numId w:val="1017"/>
-          <w:ilvl w:val="1"/>
-        </w:numPr>
-      </w:pPr>
-      <w:r>
-        <w:t xml:space="preserve">Change the symbology of the shapefile to a hollow fill with a 2 point border.</w:t>
-      </w:r>
-    </w:p>
-    <w:p>
-      <w:pPr>
-        <w:pStyle w:val="Compact"/>
-        <w:numPr>
-          <w:numId w:val="1017"/>
-          <w:ilvl w:val="1"/>
-        </w:numPr>
-      </w:pPr>
-      <w:r>
-        <w:t xml:space="preserve">Right-click the layer in the TOC and select Save as Layer File. Save it to your working folder.</w:t>
-      </w:r>
-    </w:p>
-    <w:p>
-      <w:pPr>
-        <w:pStyle w:val="Compact"/>
-        <w:numPr>
-          <w:numId w:val="1017"/>
-          <w:ilvl w:val="1"/>
-        </w:numPr>
-      </w:pPr>
-      <w:r>
-        <w:t xml:space="preserve">Use the Layer to KML tool to create a new KMZ file (a zipped .KML file). This tool is found in ArcToolbox under Conversion Tools→To KML→Layer to KML. The input file will be the Layer File that you just saved.</w:t>
-      </w:r>
-    </w:p>
-    <w:p>
-      <w:pPr>
-        <w:pStyle w:val="Compact"/>
-        <w:numPr>
-          <w:numId w:val="1014"/>
-          <w:ilvl w:val="0"/>
-        </w:numPr>
-      </w:pPr>
-      <w:r>
-        <w:t xml:space="preserve">Once the KML layer is exported, double-click it in Windows File Explorer. This will launch Google Earth and view the file. Once you are in Google Earth you can access imagery since 1970 by clicking on the button that looks like a clock with an arrow pointing counterclockwise.</w:t>
-      </w:r>
-    </w:p>
-    <w:p>
-      <w:pPr>
-        <w:pStyle w:val="Compact"/>
-        <w:numPr>
-          <w:numId w:val="1014"/>
-          <w:ilvl w:val="0"/>
-        </w:numPr>
-      </w:pPr>
-      <w:r>
-        <w:t xml:space="preserve">You can export the image as a jpg, with the lake polygon you added overlain, by going to File→Save→Save Image.</w:t>
+        <w:t xml:space="preserve">After exploring the past imagery, set the clock to the most recent available imagery. You can export the image as a jpg, with the lake polygon you added overlain, by going to File→Save→Save Image.</w:t>
       </w:r>
     </w:p>
     <w:sectPr/>
@@ -2815,39 +2755,6 @@
     </w:lvlOverride>
   </w:num>
   <w:num w:numId="1015">
-    <w:abstractNumId w:val="991"/>
-  </w:num>
-  <w:num w:numId="1016">
-    <w:abstractNumId w:val="99411"/>
-    <w:lvlOverride w:ilvl="0">
-      <w:startOverride w:val="1"/>
-    </w:lvlOverride>
-    <w:lvlOverride w:ilvl="1">
-      <w:startOverride w:val="1"/>
-    </w:lvlOverride>
-    <w:lvlOverride w:ilvl="2">
-      <w:startOverride w:val="1"/>
-    </w:lvlOverride>
-    <w:lvlOverride w:ilvl="3">
-      <w:startOverride w:val="1"/>
-    </w:lvlOverride>
-    <w:lvlOverride w:ilvl="4">
-      <w:startOverride w:val="1"/>
-    </w:lvlOverride>
-    <w:lvlOverride w:ilvl="5">
-      <w:startOverride w:val="1"/>
-    </w:lvlOverride>
-    <w:lvlOverride w:ilvl="6">
-      <w:startOverride w:val="1"/>
-    </w:lvlOverride>
-    <w:lvlOverride w:ilvl="7">
-      <w:startOverride w:val="1"/>
-    </w:lvlOverride>
-    <w:lvlOverride w:ilvl="8">
-      <w:startOverride w:val="1"/>
-    </w:lvlOverride>
-  </w:num>
-  <w:num w:numId="1017">
     <w:abstractNumId w:val="99711"/>
     <w:lvlOverride w:ilvl="0">
       <w:startOverride w:val="1"/>

</xml_diff>